<commit_message>
Adicionado arquivos de aulas dos alunos e arquivos do professor.
</commit_message>
<xml_diff>
--- a/S28/Plano de Aula S28A1.docx
+++ b/S28/Plano de Aula S28A1.docx
@@ -1280,27 +1280,25 @@
           <w:lang w:eastAsia="pt-BR"/>
           <w14:ligatures w14:val="none"/>
         </w:rPr>
-        <w:t>Computadores com Python instalado ou acesso a plataformas online (</w:t>
-      </w:r>
-      <w:proofErr w:type="spellStart"/>
-      <w:r>
-        <w:rPr>
-          <w:rFonts w:ascii="Times New Roman" w:eastAsia="Times New Roman" w:hAnsi="Times New Roman" w:cs="Times New Roman"/>
-          <w:kern w:val="0"/>
-          <w:lang w:eastAsia="pt-BR"/>
-          <w14:ligatures w14:val="none"/>
-        </w:rPr>
-        <w:t>Replit</w:t>
-      </w:r>
-      <w:proofErr w:type="spellEnd"/>
-      <w:r>
-        <w:rPr>
-          <w:rFonts w:ascii="Times New Roman" w:eastAsia="Times New Roman" w:hAnsi="Times New Roman" w:cs="Times New Roman"/>
-          <w:kern w:val="0"/>
-          <w:lang w:eastAsia="pt-BR"/>
-          <w14:ligatures w14:val="none"/>
-        </w:rPr>
-        <w:t>, Google Colab)</w:t>
+        <w:t>Computadores com Python instalado ou acesso a plataformas online (Replit,</w:t>
+      </w:r>
+      <w:r>
+        <w:rPr>
+          <w:rFonts w:ascii="Times New Roman" w:eastAsia="Times New Roman" w:hAnsi="Times New Roman" w:cs="Times New Roman"/>
+          <w:kern w:val="0"/>
+          <w:lang w:eastAsia="pt-BR"/>
+          <w14:ligatures w14:val="none"/>
+        </w:rPr>
+        <w:t xml:space="preserve"> VSCODE, </w:t>
+      </w:r>
+      <w:r>
+        <w:rPr>
+          <w:rFonts w:ascii="Times New Roman" w:eastAsia="Times New Roman" w:hAnsi="Times New Roman" w:cs="Times New Roman"/>
+          <w:kern w:val="0"/>
+          <w:lang w:eastAsia="pt-BR"/>
+          <w14:ligatures w14:val="none"/>
+        </w:rPr>
+        <w:t>Google Colab)</w:t>
       </w:r>
     </w:p>
     <w:p>
@@ -1501,27 +1499,7 @@
           <w:lang w:eastAsia="pt-BR"/>
           <w14:ligatures w14:val="none"/>
         </w:rPr>
-        <w:t xml:space="preserve">: quais padrões e decisões foram </w:t>
-      </w:r>
-      <w:proofErr w:type="gramStart"/>
-      <w:r>
-        <w:rPr>
-          <w:rFonts w:ascii="Times New Roman" w:eastAsia="Times New Roman" w:hAnsi="Times New Roman" w:cs="Times New Roman"/>
-          <w:kern w:val="0"/>
-          <w:lang w:eastAsia="pt-BR"/>
-          <w14:ligatures w14:val="none"/>
-        </w:rPr>
-        <w:t>tomadas</w:t>
-      </w:r>
-      <w:proofErr w:type="gramEnd"/>
-      <w:r>
-        <w:rPr>
-          <w:rFonts w:ascii="Times New Roman" w:eastAsia="Times New Roman" w:hAnsi="Times New Roman" w:cs="Times New Roman"/>
-          <w:kern w:val="0"/>
-          <w:lang w:eastAsia="pt-BR"/>
-          <w14:ligatures w14:val="none"/>
-        </w:rPr>
-        <w:t>?</w:t>
+        <w:t>: quais padrões e decisões foram tomadas?</w:t>
       </w:r>
     </w:p>
     <w:p>
@@ -4062,6 +4040,7 @@
   <w:style w:type="character" w:default="1" w:styleId="Fontepargpadro">
     <w:name w:val="Default Paragraph Font"/>
     <w:uiPriority w:val="1"/>
+    <w:semiHidden/>
     <w:unhideWhenUsed/>
   </w:style>
   <w:style w:type="table" w:default="1" w:styleId="Tabelanormal">

</xml_diff>